<commit_message>
Fixing Modeling Databases more exercises document
</commit_message>
<xml_diff>
--- a/Courses/Software-Sciences/Module-3-Databases-New/07-Modeling-Databases/07-Modeling-Databases-More-Exercises.docx
+++ b/Courses/Software-Sciences/Module-3-Databases-New/07-Modeling-Databases/07-Modeling-Databases-More-Exercises.docx
@@ -270,7 +270,6 @@
         <w:spacing w:before="0" w:after="200"/>
         <w:rPr>
           <w:noProof/>
-          <w:lang w:val="bg-BG"/>
         </w:rPr>
       </w:pPr>
       <w:r>
@@ -288,13 +287,6 @@
           <w:lang w:val="bg-BG"/>
         </w:rPr>
         <w:t>, които изглежда, че трябва да се реферират една друга.</w:t>
-      </w:r>
-      <w:r>
-        <w:rPr>
-          <w:noProof/>
-          <w:lang w:val="bg-BG"/>
-        </w:rPr>
-        <w:t xml:space="preserve"> Вмъкнете примерни данни за всяка от таблиците.</w:t>
       </w:r>
     </w:p>
     <w:p>
@@ -302,7 +294,6 @@
         <w:spacing w:before="0" w:after="200"/>
         <w:rPr>
           <w:noProof/>
-          <w:lang w:val="bg-BG"/>
         </w:rPr>
       </w:pPr>
       <w:r>
@@ -344,7 +335,173 @@
           <w:noProof/>
           <w:lang w:val="bg-BG"/>
         </w:rPr>
-        <w:t xml:space="preserve"> чрез опит за вкарване на невалидни референции към несъществуващ запис в свързана таблица (трябва да получите грешка).</w:t>
+        <w:t xml:space="preserve"> чрез опит за вкарване на невалидни референции към несъществуващ запис в свързана таблица (трябва да получите </w:t>
+      </w:r>
+      <w:r>
+        <w:rPr>
+          <w:b/>
+          <w:bCs/>
+          <w:noProof/>
+          <w:lang w:val="bg-BG"/>
+        </w:rPr>
+        <w:t>грешка</w:t>
+      </w:r>
+      <w:r>
+        <w:rPr>
+          <w:noProof/>
+          <w:lang w:val="bg-BG"/>
+        </w:rPr>
+        <w:t>).</w:t>
+      </w:r>
+    </w:p>
+    <w:p>
+      <w:pPr>
+        <w:spacing w:before="0" w:after="200"/>
+        <w:rPr>
+          <w:noProof/>
+        </w:rPr>
+      </w:pPr>
+      <w:r>
+        <w:rPr>
+          <w:b/>
+          <w:bCs/>
+          <w:noProof/>
+          <w:lang w:val="bg-BG"/>
+        </w:rPr>
+        <w:t>Вмъкнете</w:t>
+      </w:r>
+      <w:r>
+        <w:rPr>
+          <w:noProof/>
+          <w:lang w:val="bg-BG"/>
+        </w:rPr>
+        <w:t xml:space="preserve"> по </w:t>
+      </w:r>
+      <w:r>
+        <w:rPr>
+          <w:b/>
+          <w:bCs/>
+          <w:noProof/>
+          <w:lang w:val="bg-BG"/>
+        </w:rPr>
+        <w:t>4</w:t>
+      </w:r>
+      <w:r>
+        <w:rPr>
+          <w:noProof/>
+          <w:lang w:val="bg-BG"/>
+        </w:rPr>
+        <w:t xml:space="preserve"> записа във </w:t>
+      </w:r>
+      <w:r>
+        <w:rPr>
+          <w:b/>
+          <w:bCs/>
+          <w:noProof/>
+          <w:lang w:val="bg-BG"/>
+        </w:rPr>
+        <w:t>всяка</w:t>
+      </w:r>
+      <w:r>
+        <w:rPr>
+          <w:noProof/>
+          <w:lang w:val="bg-BG"/>
+        </w:rPr>
+        <w:t xml:space="preserve"> </w:t>
+      </w:r>
+      <w:r>
+        <w:rPr>
+          <w:b/>
+          <w:bCs/>
+          <w:noProof/>
+          <w:lang w:val="bg-BG"/>
+        </w:rPr>
+        <w:t>таблица</w:t>
+      </w:r>
+      <w:r>
+        <w:rPr>
+          <w:noProof/>
+          <w:lang w:val="bg-BG"/>
+        </w:rPr>
+        <w:t xml:space="preserve">, след което изберете </w:t>
+      </w:r>
+      <w:r>
+        <w:rPr>
+          <w:b/>
+          <w:bCs/>
+          <w:noProof/>
+          <w:lang w:val="bg-BG"/>
+        </w:rPr>
+        <w:t>бройката</w:t>
+      </w:r>
+      <w:r>
+        <w:rPr>
+          <w:noProof/>
+          <w:lang w:val="bg-BG"/>
+        </w:rPr>
+        <w:t xml:space="preserve"> на </w:t>
+      </w:r>
+      <w:r>
+        <w:rPr>
+          <w:b/>
+          <w:bCs/>
+          <w:noProof/>
+          <w:lang w:val="bg-BG"/>
+        </w:rPr>
+        <w:t>записите</w:t>
+      </w:r>
+      <w:r>
+        <w:rPr>
+          <w:noProof/>
+          <w:lang w:val="bg-BG"/>
+        </w:rPr>
+        <w:t xml:space="preserve"> във </w:t>
+      </w:r>
+      <w:r>
+        <w:rPr>
+          <w:b/>
+          <w:bCs/>
+          <w:noProof/>
+          <w:lang w:val="bg-BG"/>
+        </w:rPr>
+        <w:t>всяка</w:t>
+      </w:r>
+      <w:r>
+        <w:rPr>
+          <w:noProof/>
+          <w:lang w:val="bg-BG"/>
+        </w:rPr>
+        <w:t xml:space="preserve"> </w:t>
+      </w:r>
+      <w:r>
+        <w:rPr>
+          <w:b/>
+          <w:bCs/>
+          <w:noProof/>
+          <w:lang w:val="bg-BG"/>
+        </w:rPr>
+        <w:t>една</w:t>
+      </w:r>
+      <w:r>
+        <w:rPr>
+          <w:noProof/>
+          <w:lang w:val="bg-BG"/>
+        </w:rPr>
+        <w:t xml:space="preserve"> от тях. Качете заявките в </w:t>
+      </w:r>
+      <w:r>
+        <w:rPr>
+          <w:b/>
+          <w:bCs/>
+          <w:noProof/>
+        </w:rPr>
+        <w:t>Judge</w:t>
+      </w:r>
+      <w:r>
+        <w:rPr>
+          <w:noProof/>
+        </w:rPr>
+        <w:t>.</w:t>
       </w:r>
     </w:p>
     <w:p>
@@ -775,7 +932,6 @@
         <w:spacing w:before="0" w:after="200"/>
         <w:rPr>
           <w:noProof/>
-          <w:lang w:val="bg-BG"/>
         </w:rPr>
       </w:pPr>
       <w:r>
@@ -882,6 +1038,156 @@
           <w:lang w:val="bg-BG"/>
         </w:rPr>
         <w:t>).</w:t>
+      </w:r>
+    </w:p>
+    <w:p>
+      <w:pPr>
+        <w:spacing w:before="0" w:after="200"/>
+        <w:rPr>
+          <w:noProof/>
+        </w:rPr>
+      </w:pPr>
+      <w:r>
+        <w:rPr>
+          <w:b/>
+          <w:bCs/>
+          <w:noProof/>
+          <w:lang w:val="bg-BG"/>
+        </w:rPr>
+        <w:t>Вмъкнете</w:t>
+      </w:r>
+      <w:r>
+        <w:rPr>
+          <w:noProof/>
+          <w:lang w:val="bg-BG"/>
+        </w:rPr>
+        <w:t xml:space="preserve"> по </w:t>
+      </w:r>
+      <w:r>
+        <w:rPr>
+          <w:b/>
+          <w:bCs/>
+          <w:noProof/>
+          <w:lang w:val="bg-BG"/>
+        </w:rPr>
+        <w:t>4</w:t>
+      </w:r>
+      <w:r>
+        <w:rPr>
+          <w:noProof/>
+          <w:lang w:val="bg-BG"/>
+        </w:rPr>
+        <w:t xml:space="preserve"> записа във </w:t>
+      </w:r>
+      <w:r>
+        <w:rPr>
+          <w:b/>
+          <w:bCs/>
+          <w:noProof/>
+          <w:lang w:val="bg-BG"/>
+        </w:rPr>
+        <w:t>всяка</w:t>
+      </w:r>
+      <w:r>
+        <w:rPr>
+          <w:noProof/>
+          <w:lang w:val="bg-BG"/>
+        </w:rPr>
+        <w:t xml:space="preserve"> </w:t>
+      </w:r>
+      <w:r>
+        <w:rPr>
+          <w:b/>
+          <w:bCs/>
+          <w:noProof/>
+          <w:lang w:val="bg-BG"/>
+        </w:rPr>
+        <w:t>таблица</w:t>
+      </w:r>
+      <w:r>
+        <w:rPr>
+          <w:noProof/>
+          <w:lang w:val="bg-BG"/>
+        </w:rPr>
+        <w:t xml:space="preserve">, след което изберете </w:t>
+      </w:r>
+      <w:r>
+        <w:rPr>
+          <w:b/>
+          <w:bCs/>
+          <w:noProof/>
+          <w:lang w:val="bg-BG"/>
+        </w:rPr>
+        <w:t>бройката</w:t>
+      </w:r>
+      <w:r>
+        <w:rPr>
+          <w:noProof/>
+          <w:lang w:val="bg-BG"/>
+        </w:rPr>
+        <w:t xml:space="preserve"> на </w:t>
+      </w:r>
+      <w:r>
+        <w:rPr>
+          <w:b/>
+          <w:bCs/>
+          <w:noProof/>
+          <w:lang w:val="bg-BG"/>
+        </w:rPr>
+        <w:t>записите</w:t>
+      </w:r>
+      <w:r>
+        <w:rPr>
+          <w:noProof/>
+          <w:lang w:val="bg-BG"/>
+        </w:rPr>
+        <w:t xml:space="preserve"> във </w:t>
+      </w:r>
+      <w:r>
+        <w:rPr>
+          <w:b/>
+          <w:bCs/>
+          <w:noProof/>
+          <w:lang w:val="bg-BG"/>
+        </w:rPr>
+        <w:t>всяка</w:t>
+      </w:r>
+      <w:r>
+        <w:rPr>
+          <w:noProof/>
+          <w:lang w:val="bg-BG"/>
+        </w:rPr>
+        <w:t xml:space="preserve"> </w:t>
+      </w:r>
+      <w:r>
+        <w:rPr>
+          <w:b/>
+          <w:bCs/>
+          <w:noProof/>
+          <w:lang w:val="bg-BG"/>
+        </w:rPr>
+        <w:t>една</w:t>
+      </w:r>
+      <w:r>
+        <w:rPr>
+          <w:noProof/>
+          <w:lang w:val="bg-BG"/>
+        </w:rPr>
+        <w:t xml:space="preserve"> от тях. Качете заявките в </w:t>
+      </w:r>
+      <w:r>
+        <w:rPr>
+          <w:b/>
+          <w:bCs/>
+          <w:noProof/>
+        </w:rPr>
+        <w:t>Judge</w:t>
+      </w:r>
+      <w:r>
+        <w:rPr>
+          <w:noProof/>
+        </w:rPr>
+        <w:t>.</w:t>
       </w:r>
     </w:p>
     <w:p>
@@ -1037,6 +1343,7 @@
           <w:b/>
           <w:noProof/>
         </w:rPr>
+        <w:lastRenderedPageBreak/>
         <w:t>Authors</w:t>
       </w:r>
       <w:r>
@@ -1394,17 +1701,15 @@
         <w:spacing w:before="0" w:after="200"/>
         <w:rPr>
           <w:noProof/>
-          <w:lang w:val="bg-BG"/>
-        </w:rPr>
-      </w:pPr>
-      <w:r>
-        <w:rPr>
-          <w:b/>
-          <w:bCs/>
-          <w:noProof/>
-          <w:lang w:val="bg-BG"/>
-        </w:rPr>
-        <w:lastRenderedPageBreak/>
+        </w:rPr>
+      </w:pPr>
+      <w:r>
+        <w:rPr>
+          <w:b/>
+          <w:bCs/>
+          <w:noProof/>
+          <w:lang w:val="bg-BG"/>
+        </w:rPr>
         <w:t>Свържете таблиците</w:t>
       </w:r>
       <w:r>
@@ -1412,7 +1717,7 @@
           <w:noProof/>
           <w:lang w:val="bg-BG"/>
         </w:rPr>
-        <w:t>, които изглежда, че трябва да се реферират една друга. Вмъкнете примерни данни за всяка от таблиците.</w:t>
+        <w:t>, които изглежда, че трябва да се реферират една друга.</w:t>
       </w:r>
     </w:p>
     <w:p>
@@ -1564,7 +1869,6 @@
         <w:spacing w:before="0" w:after="200"/>
         <w:rPr>
           <w:noProof/>
-          <w:lang w:val="bg-BG"/>
         </w:rPr>
       </w:pPr>
       <w:r>
@@ -1588,20 +1892,174 @@
           <w:noProof/>
           <w:lang w:val="bg-BG"/>
         </w:rPr>
-        <w:t xml:space="preserve"> чрез опит за вкарване на невалидни референции към несъществуващ запис в свързана таблица (трябва да получите грешка).</w:t>
+        <w:t xml:space="preserve"> чрез опит за вкарване на невалидни референции към несъществуващ запис в свързана таблица (трябва да получите </w:t>
+      </w:r>
+      <w:r>
+        <w:rPr>
+          <w:b/>
+          <w:bCs/>
+          <w:noProof/>
+          <w:lang w:val="bg-BG"/>
+        </w:rPr>
+        <w:t>грешка</w:t>
+      </w:r>
+      <w:r>
+        <w:rPr>
+          <w:noProof/>
+          <w:lang w:val="bg-BG"/>
+        </w:rPr>
+        <w:t>).</w:t>
       </w:r>
     </w:p>
     <w:p>
       <w:pPr>
         <w:spacing w:before="0" w:after="200"/>
-        <w:ind w:left="360"/>
-        <w:rPr>
-          <w:rFonts w:ascii="Consolas" w:hAnsi="Consolas"/>
-          <w:bCs/>
-          <w:noProof/>
-          <w:lang w:val="bg-BG"/>
-        </w:rPr>
-      </w:pPr>
+        <w:rPr>
+          <w:noProof/>
+        </w:rPr>
+      </w:pPr>
+      <w:r>
+        <w:rPr>
+          <w:b/>
+          <w:bCs/>
+          <w:noProof/>
+          <w:lang w:val="bg-BG"/>
+        </w:rPr>
+        <w:t>Вмъкнете</w:t>
+      </w:r>
+      <w:r>
+        <w:rPr>
+          <w:noProof/>
+          <w:lang w:val="bg-BG"/>
+        </w:rPr>
+        <w:t xml:space="preserve"> по </w:t>
+      </w:r>
+      <w:r>
+        <w:rPr>
+          <w:b/>
+          <w:bCs/>
+          <w:noProof/>
+          <w:lang w:val="bg-BG"/>
+        </w:rPr>
+        <w:t>4</w:t>
+      </w:r>
+      <w:r>
+        <w:rPr>
+          <w:noProof/>
+          <w:lang w:val="bg-BG"/>
+        </w:rPr>
+        <w:t xml:space="preserve"> записа във </w:t>
+      </w:r>
+      <w:r>
+        <w:rPr>
+          <w:b/>
+          <w:bCs/>
+          <w:noProof/>
+          <w:lang w:val="bg-BG"/>
+        </w:rPr>
+        <w:t>всяка</w:t>
+      </w:r>
+      <w:r>
+        <w:rPr>
+          <w:noProof/>
+          <w:lang w:val="bg-BG"/>
+        </w:rPr>
+        <w:t xml:space="preserve"> </w:t>
+      </w:r>
+      <w:r>
+        <w:rPr>
+          <w:b/>
+          <w:bCs/>
+          <w:noProof/>
+          <w:lang w:val="bg-BG"/>
+        </w:rPr>
+        <w:t>таблица</w:t>
+      </w:r>
+      <w:r>
+        <w:rPr>
+          <w:noProof/>
+          <w:lang w:val="bg-BG"/>
+        </w:rPr>
+        <w:t xml:space="preserve">, след което изберете </w:t>
+      </w:r>
+      <w:r>
+        <w:rPr>
+          <w:b/>
+          <w:bCs/>
+          <w:noProof/>
+          <w:lang w:val="bg-BG"/>
+        </w:rPr>
+        <w:t>бройката</w:t>
+      </w:r>
+      <w:r>
+        <w:rPr>
+          <w:noProof/>
+          <w:lang w:val="bg-BG"/>
+        </w:rPr>
+        <w:t xml:space="preserve"> на </w:t>
+      </w:r>
+      <w:r>
+        <w:rPr>
+          <w:b/>
+          <w:bCs/>
+          <w:noProof/>
+          <w:lang w:val="bg-BG"/>
+        </w:rPr>
+        <w:t>записите</w:t>
+      </w:r>
+      <w:r>
+        <w:rPr>
+          <w:noProof/>
+          <w:lang w:val="bg-BG"/>
+        </w:rPr>
+        <w:t xml:space="preserve"> във </w:t>
+      </w:r>
+      <w:r>
+        <w:rPr>
+          <w:b/>
+          <w:bCs/>
+          <w:noProof/>
+          <w:lang w:val="bg-BG"/>
+        </w:rPr>
+        <w:t>всяка</w:t>
+      </w:r>
+      <w:r>
+        <w:rPr>
+          <w:noProof/>
+          <w:lang w:val="bg-BG"/>
+        </w:rPr>
+        <w:t xml:space="preserve"> </w:t>
+      </w:r>
+      <w:r>
+        <w:rPr>
+          <w:b/>
+          <w:bCs/>
+          <w:noProof/>
+          <w:lang w:val="bg-BG"/>
+        </w:rPr>
+        <w:t>една</w:t>
+      </w:r>
+      <w:r>
+        <w:rPr>
+          <w:noProof/>
+          <w:lang w:val="bg-BG"/>
+        </w:rPr>
+        <w:t xml:space="preserve"> от тях. Качете заявките в </w:t>
+      </w:r>
+      <w:r>
+        <w:rPr>
+          <w:b/>
+          <w:bCs/>
+          <w:noProof/>
+        </w:rPr>
+        <w:t>Judge</w:t>
+      </w:r>
+      <w:r>
+        <w:rPr>
+          <w:noProof/>
+        </w:rPr>
+        <w:t>.</w:t>
+      </w:r>
     </w:p>
     <w:sectPr>
       <w:headerReference w:type="default" r:id="rId8"/>
@@ -3478,7 +3936,7 @@
   <w:style w:type="paragraph" w:default="1" w:styleId="Normal">
     <w:name w:val="Normal"/>
     <w:qFormat/>
-    <w:rsid w:val="00F23956"/>
+    <w:rsid w:val="001052B6"/>
     <w:pPr>
       <w:spacing w:before="80" w:after="120"/>
     </w:pPr>

</xml_diff>

<commit_message>
Updates on Modeling Databases more exercises
</commit_message>
<xml_diff>
--- a/Courses/Software-Sciences/Module-3-Databases-New/07-Modeling-Databases/07-Modeling-Databases-More-Exercises.docx
+++ b/Courses/Software-Sciences/Module-3-Databases-New/07-Modeling-Databases/07-Modeling-Databases-More-Exercises.docx
@@ -116,7 +116,15 @@
         <w:rPr>
           <w:lang w:val="bg-BG"/>
         </w:rPr>
-        <w:t>със следните обекти</w:t>
+        <w:t xml:space="preserve">със следните </w:t>
+      </w:r>
+      <w:r>
+        <w:rPr>
+          <w:b/>
+          <w:bCs/>
+          <w:lang w:val="bg-BG"/>
+        </w:rPr>
+        <w:t>обекти</w:t>
       </w:r>
       <w:r>
         <w:rPr>
@@ -270,6 +278,7 @@
         <w:spacing w:before="0" w:after="200"/>
         <w:rPr>
           <w:noProof/>
+          <w:lang w:val="ru-RU"/>
         </w:rPr>
       </w:pPr>
       <w:r>
@@ -294,6 +303,7 @@
         <w:spacing w:before="0" w:after="200"/>
         <w:rPr>
           <w:noProof/>
+          <w:lang w:val="ru-RU"/>
         </w:rPr>
       </w:pPr>
       <w:r>
@@ -579,9 +589,17 @@
       </w:r>
       <w:r>
         <w:rPr>
-          <w:lang w:val="bg-BG"/>
-        </w:rPr>
-        <w:t>таблици в нея</w:t>
+          <w:b/>
+          <w:bCs/>
+          <w:lang w:val="bg-BG"/>
+        </w:rPr>
+        <w:t>таблици</w:t>
+      </w:r>
+      <w:r>
+        <w:rPr>
+          <w:lang w:val="bg-BG"/>
+        </w:rPr>
+        <w:t xml:space="preserve"> в нея</w:t>
       </w:r>
       <w:r>
         <w:rPr>
@@ -932,6 +950,7 @@
         <w:spacing w:before="0" w:after="200"/>
         <w:rPr>
           <w:noProof/>
+          <w:lang w:val="ru-RU"/>
         </w:rPr>
       </w:pPr>
       <w:r>
@@ -1210,6 +1229,86 @@
           <w:lang w:val="en-US"/>
         </w:rPr>
         <w:t>Books</w:t>
+      </w:r>
+    </w:p>
+    <w:p>
+      <w:pPr>
+        <w:rPr>
+          <w:lang w:val="ru-RU"/>
+        </w:rPr>
+      </w:pPr>
+      <w:r>
+        <w:rPr>
+          <w:lang w:val="bg-BG"/>
+        </w:rPr>
+        <w:t xml:space="preserve">С помощта на </w:t>
+      </w:r>
+      <w:r>
+        <w:rPr>
+          <w:b/>
+          <w:noProof/>
+        </w:rPr>
+        <w:t>SQL</w:t>
+      </w:r>
+      <w:r>
+        <w:rPr>
+          <w:b/>
+          <w:noProof/>
+          <w:lang w:val="ru-RU"/>
+        </w:rPr>
+        <w:t xml:space="preserve"> </w:t>
+      </w:r>
+      <w:r>
+        <w:rPr>
+          <w:b/>
+          <w:lang w:val="bg-BG"/>
+        </w:rPr>
+        <w:t>заявки</w:t>
+      </w:r>
+      <w:r>
+        <w:rPr>
+          <w:lang w:val="bg-BG"/>
+        </w:rPr>
+        <w:t xml:space="preserve"> създайте база данни </w:t>
+      </w:r>
+      <w:r>
+        <w:rPr>
+          <w:rFonts w:ascii="Consolas" w:hAnsi="Consolas"/>
+          <w:b/>
+        </w:rPr>
+        <w:t>Books</w:t>
+      </w:r>
+      <w:r>
+        <w:rPr>
+          <w:lang w:val="ru-RU"/>
+        </w:rPr>
+        <w:t xml:space="preserve"> </w:t>
+      </w:r>
+      <w:r>
+        <w:rPr>
+          <w:lang w:val="bg-BG"/>
+        </w:rPr>
+        <w:t xml:space="preserve">със следните </w:t>
+      </w:r>
+      <w:r>
+        <w:rPr>
+          <w:b/>
+          <w:bCs/>
+          <w:lang w:val="bg-BG"/>
+        </w:rPr>
+        <w:t>таблици</w:t>
+      </w:r>
+      <w:r>
+        <w:rPr>
+          <w:lang w:val="bg-BG"/>
+        </w:rPr>
+        <w:t xml:space="preserve"> в нея</w:t>
+      </w:r>
+      <w:r>
+        <w:rPr>
+          <w:lang w:val="ru-RU"/>
+        </w:rPr>
+        <w:t>:</w:t>
       </w:r>
     </w:p>
     <w:p>
@@ -1232,6 +1331,7 @@
           <w:b/>
           <w:noProof/>
         </w:rPr>
+        <w:lastRenderedPageBreak/>
         <w:t>Books</w:t>
       </w:r>
       <w:r>
@@ -1343,7 +1443,6 @@
           <w:b/>
           <w:noProof/>
         </w:rPr>
-        <w:lastRenderedPageBreak/>
         <w:t>Authors</w:t>
       </w:r>
       <w:r>
@@ -1701,6 +1800,7 @@
         <w:spacing w:before="0" w:after="200"/>
         <w:rPr>
           <w:noProof/>
+          <w:lang w:val="ru-RU"/>
         </w:rPr>
       </w:pPr>
       <w:r>
@@ -1869,6 +1969,7 @@
         <w:spacing w:before="0" w:after="200"/>
         <w:rPr>
           <w:noProof/>
+          <w:lang w:val="ru-RU"/>
         </w:rPr>
       </w:pPr>
       <w:r>
@@ -3936,7 +4037,7 @@
   <w:style w:type="paragraph" w:default="1" w:styleId="Normal">
     <w:name w:val="Normal"/>
     <w:qFormat/>
-    <w:rsid w:val="001052B6"/>
+    <w:rsid w:val="00641451"/>
     <w:pPr>
       <w:spacing w:before="80" w:after="120"/>
     </w:pPr>

</xml_diff>

<commit_message>
Updated Modeling Databases More Exercises
</commit_message>
<xml_diff>
--- a/Courses/Software-Sciences/Module-3-Databases-New/07-Modeling-Databases/07-Modeling-Databases-More-Exercises.docx
+++ b/Courses/Software-Sciences/Module-3-Databases-New/07-Modeling-Databases/07-Modeling-Databases-More-Exercises.docx
@@ -1,6 +1,6 @@
 
 <file path=word/document.xml><?xml version="1.0" encoding="utf-8"?>
-<w:document xmlns:wpc="http://schemas.microsoft.com/office/word/2010/wordprocessingCanvas" xmlns:cx="http://schemas.microsoft.com/office/drawing/2014/chartex" xmlns:cx1="http://schemas.microsoft.com/office/drawing/2015/9/8/chartex" xmlns:cx2="http://schemas.microsoft.com/office/drawing/2015/10/21/chartex" xmlns:cx3="http://schemas.microsoft.com/office/drawing/2016/5/9/chartex" xmlns:cx4="http://schemas.microsoft.com/office/drawing/2016/5/10/chartex" xmlns:cx5="http://schemas.microsoft.com/office/drawing/2016/5/11/chartex" xmlns:cx6="http://schemas.microsoft.com/office/drawing/2016/5/12/chartex" xmlns:cx7="http://schemas.microsoft.com/office/drawing/2016/5/13/chartex" xmlns:cx8="http://schemas.microsoft.com/office/drawing/2016/5/14/chartex" xmlns:mc="http://schemas.openxmlformats.org/markup-compatibility/2006" xmlns:aink="http://schemas.microsoft.com/office/drawing/2016/ink" xmlns:am3d="http://schemas.microsoft.com/office/drawing/2017/model3d" xmlns:o="urn:schemas-microsoft-com:office:office" xmlns:oel="http://schemas.microsoft.com/office/2019/extlst" xmlns:r="http://schemas.openxmlformats.org/officeDocument/2006/relationships" xmlns:m="http://schemas.openxmlformats.org/officeDocument/2006/math" xmlns:v="urn:schemas-microsoft-com:vml" xmlns:wp14="http://schemas.microsoft.com/office/word/2010/wordprocessingDrawing" xmlns:wp="http://schemas.openxmlformats.org/drawingml/2006/wordprocessingDrawing" xmlns:w10="urn:schemas-microsoft-com:office:word" xmlns:w="http://schemas.openxmlformats.org/wordprocessingml/2006/main" xmlns:w14="http://schemas.microsoft.com/office/word/2010/wordml" xmlns:w15="http://schemas.microsoft.com/office/word/2012/wordml" xmlns:w16cex="http://schemas.microsoft.com/office/word/2018/wordml/cex" xmlns:w16cid="http://schemas.microsoft.com/office/word/2016/wordml/cid" xmlns:w16="http://schemas.microsoft.com/office/word/2018/wordml" xmlns:w16sdtdh="http://schemas.microsoft.com/office/word/2020/wordml/sdtdatahash" xmlns:w16se="http://schemas.microsoft.com/office/word/2015/wordml/symex" xmlns:wpg="http://schemas.microsoft.com/office/word/2010/wordprocessingGroup" xmlns:wpi="http://schemas.microsoft.com/office/word/2010/wordprocessingInk" xmlns:wne="http://schemas.microsoft.com/office/word/2006/wordml" xmlns:wps="http://schemas.microsoft.com/office/word/2010/wordprocessingShape" mc:Ignorable="w14 w15 w16se w16cid w16 w16cex w16sdtdh wp14">
+<w:document xmlns:wpc="http://schemas.microsoft.com/office/word/2010/wordprocessingCanvas" xmlns:cx="http://schemas.microsoft.com/office/drawing/2014/chartex" xmlns:cx1="http://schemas.microsoft.com/office/drawing/2015/9/8/chartex" xmlns:cx2="http://schemas.microsoft.com/office/drawing/2015/10/21/chartex" xmlns:cx3="http://schemas.microsoft.com/office/drawing/2016/5/9/chartex" xmlns:cx4="http://schemas.microsoft.com/office/drawing/2016/5/10/chartex" xmlns:cx5="http://schemas.microsoft.com/office/drawing/2016/5/11/chartex" xmlns:cx6="http://schemas.microsoft.com/office/drawing/2016/5/12/chartex" xmlns:cx7="http://schemas.microsoft.com/office/drawing/2016/5/13/chartex" xmlns:cx8="http://schemas.microsoft.com/office/drawing/2016/5/14/chartex" xmlns:mc="http://schemas.openxmlformats.org/markup-compatibility/2006" xmlns:aink="http://schemas.microsoft.com/office/drawing/2016/ink" xmlns:am3d="http://schemas.microsoft.com/office/drawing/2017/model3d" xmlns:o="urn:schemas-microsoft-com:office:office" xmlns:oel="http://schemas.microsoft.com/office/2019/extlst" xmlns:r="http://schemas.openxmlformats.org/officeDocument/2006/relationships" xmlns:m="http://schemas.openxmlformats.org/officeDocument/2006/math" xmlns:v="urn:schemas-microsoft-com:vml" xmlns:wp14="http://schemas.microsoft.com/office/word/2010/wordprocessingDrawing" xmlns:wp="http://schemas.openxmlformats.org/drawingml/2006/wordprocessingDrawing" xmlns:w10="urn:schemas-microsoft-com:office:word" xmlns:w="http://schemas.openxmlformats.org/wordprocessingml/2006/main" xmlns:w14="http://schemas.microsoft.com/office/word/2010/wordml" xmlns:w15="http://schemas.microsoft.com/office/word/2012/wordml" xmlns:w16cex="http://schemas.microsoft.com/office/word/2018/wordml/cex" xmlns:w16cid="http://schemas.microsoft.com/office/word/2016/wordml/cid" xmlns:w16="http://schemas.microsoft.com/office/word/2018/wordml" xmlns:w16du="http://schemas.microsoft.com/office/word/2023/wordml/word16du" xmlns:w16sdtdh="http://schemas.microsoft.com/office/word/2020/wordml/sdtdatahash" xmlns:w16se="http://schemas.microsoft.com/office/word/2015/wordml/symex" xmlns:wpg="http://schemas.microsoft.com/office/word/2010/wordprocessingGroup" xmlns:wpi="http://schemas.microsoft.com/office/word/2010/wordprocessingInk" xmlns:wne="http://schemas.microsoft.com/office/word/2006/wordml" xmlns:wps="http://schemas.microsoft.com/office/word/2010/wordprocessingShape" mc:Ignorable="w14 w15 w16se w16cid w16 w16cex w16sdtdh w16du wp14">
   <w:body>
     <w:p>
       <w:pPr>
@@ -295,7 +295,23 @@
           <w:noProof/>
           <w:lang w:val="bg-BG"/>
         </w:rPr>
-        <w:t>, които изглежда, че трябва да се реферират една друга.</w:t>
+        <w:t xml:space="preserve">, които изглежда, че трябва да се </w:t>
+      </w:r>
+      <w:r>
+        <w:rPr>
+          <w:b/>
+          <w:bCs/>
+          <w:noProof/>
+          <w:lang w:val="bg-BG"/>
+        </w:rPr>
+        <w:t>реферират</w:t>
+      </w:r>
+      <w:r>
+        <w:rPr>
+          <w:noProof/>
+          <w:lang w:val="bg-BG"/>
+        </w:rPr>
+        <w:t xml:space="preserve"> една друга.</w:t>
       </w:r>
     </w:p>
     <w:p>
@@ -882,7 +898,23 @@
           <w:noProof/>
           <w:lang w:val="bg-BG"/>
         </w:rPr>
-        <w:t>, които изглежда, че трябва да се реферират една друга.</w:t>
+        <w:t xml:space="preserve">, които изглежда, че трябва да се </w:t>
+      </w:r>
+      <w:r>
+        <w:rPr>
+          <w:b/>
+          <w:bCs/>
+          <w:noProof/>
+          <w:lang w:val="bg-BG"/>
+        </w:rPr>
+        <w:t>реферират</w:t>
+      </w:r>
+      <w:r>
+        <w:rPr>
+          <w:noProof/>
+          <w:lang w:val="bg-BG"/>
+        </w:rPr>
+        <w:t xml:space="preserve"> една друга.</w:t>
       </w:r>
     </w:p>
     <w:p>
@@ -1817,7 +1849,23 @@
           <w:noProof/>
           <w:lang w:val="bg-BG"/>
         </w:rPr>
-        <w:t>, които изглежда, че трябва да се реферират една друга.</w:t>
+        <w:t xml:space="preserve">, които изглежда, че трябва да се </w:t>
+      </w:r>
+      <w:r>
+        <w:rPr>
+          <w:b/>
+          <w:bCs/>
+          <w:noProof/>
+          <w:lang w:val="bg-BG"/>
+        </w:rPr>
+        <w:t>реферират</w:t>
+      </w:r>
+      <w:r>
+        <w:rPr>
+          <w:noProof/>
+          <w:lang w:val="bg-BG"/>
+        </w:rPr>
+        <w:t xml:space="preserve"> една друга.</w:t>
       </w:r>
     </w:p>
     <w:p>
@@ -2175,7 +2223,7 @@
 </file>
 
 <file path=word/endnotes.xml><?xml version="1.0" encoding="utf-8"?>
-<w:endnotes xmlns:wpc="http://schemas.microsoft.com/office/word/2010/wordprocessingCanvas" xmlns:cx="http://schemas.microsoft.com/office/drawing/2014/chartex" xmlns:cx1="http://schemas.microsoft.com/office/drawing/2015/9/8/chartex" xmlns:cx2="http://schemas.microsoft.com/office/drawing/2015/10/21/chartex" xmlns:cx3="http://schemas.microsoft.com/office/drawing/2016/5/9/chartex" xmlns:cx4="http://schemas.microsoft.com/office/drawing/2016/5/10/chartex" xmlns:cx5="http://schemas.microsoft.com/office/drawing/2016/5/11/chartex" xmlns:cx6="http://schemas.microsoft.com/office/drawing/2016/5/12/chartex" xmlns:cx7="http://schemas.microsoft.com/office/drawing/2016/5/13/chartex" xmlns:cx8="http://schemas.microsoft.com/office/drawing/2016/5/14/chartex" xmlns:mc="http://schemas.openxmlformats.org/markup-compatibility/2006" xmlns:aink="http://schemas.microsoft.com/office/drawing/2016/ink" xmlns:am3d="http://schemas.microsoft.com/office/drawing/2017/model3d" xmlns:o="urn:schemas-microsoft-com:office:office" xmlns:oel="http://schemas.microsoft.com/office/2019/extlst" xmlns:r="http://schemas.openxmlformats.org/officeDocument/2006/relationships" xmlns:m="http://schemas.openxmlformats.org/officeDocument/2006/math" xmlns:v="urn:schemas-microsoft-com:vml" xmlns:wp14="http://schemas.microsoft.com/office/word/2010/wordprocessingDrawing" xmlns:wp="http://schemas.openxmlformats.org/drawingml/2006/wordprocessingDrawing" xmlns:w10="urn:schemas-microsoft-com:office:word" xmlns:w="http://schemas.openxmlformats.org/wordprocessingml/2006/main" xmlns:w14="http://schemas.microsoft.com/office/word/2010/wordml" xmlns:w15="http://schemas.microsoft.com/office/word/2012/wordml" xmlns:w16cex="http://schemas.microsoft.com/office/word/2018/wordml/cex" xmlns:w16cid="http://schemas.microsoft.com/office/word/2016/wordml/cid" xmlns:w16="http://schemas.microsoft.com/office/word/2018/wordml" xmlns:w16sdtdh="http://schemas.microsoft.com/office/word/2020/wordml/sdtdatahash" xmlns:w16se="http://schemas.microsoft.com/office/word/2015/wordml/symex" xmlns:wpg="http://schemas.microsoft.com/office/word/2010/wordprocessingGroup" xmlns:wpi="http://schemas.microsoft.com/office/word/2010/wordprocessingInk" xmlns:wne="http://schemas.microsoft.com/office/word/2006/wordml" xmlns:wps="http://schemas.microsoft.com/office/word/2010/wordprocessingShape" mc:Ignorable="w14 w15 w16se w16cid w16 w16cex w16sdtdh wp14">
+<w:endnotes xmlns:wpc="http://schemas.microsoft.com/office/word/2010/wordprocessingCanvas" xmlns:cx="http://schemas.microsoft.com/office/drawing/2014/chartex" xmlns:cx1="http://schemas.microsoft.com/office/drawing/2015/9/8/chartex" xmlns:cx2="http://schemas.microsoft.com/office/drawing/2015/10/21/chartex" xmlns:cx3="http://schemas.microsoft.com/office/drawing/2016/5/9/chartex" xmlns:cx4="http://schemas.microsoft.com/office/drawing/2016/5/10/chartex" xmlns:cx5="http://schemas.microsoft.com/office/drawing/2016/5/11/chartex" xmlns:cx6="http://schemas.microsoft.com/office/drawing/2016/5/12/chartex" xmlns:cx7="http://schemas.microsoft.com/office/drawing/2016/5/13/chartex" xmlns:cx8="http://schemas.microsoft.com/office/drawing/2016/5/14/chartex" xmlns:mc="http://schemas.openxmlformats.org/markup-compatibility/2006" xmlns:aink="http://schemas.microsoft.com/office/drawing/2016/ink" xmlns:am3d="http://schemas.microsoft.com/office/drawing/2017/model3d" xmlns:o="urn:schemas-microsoft-com:office:office" xmlns:oel="http://schemas.microsoft.com/office/2019/extlst" xmlns:r="http://schemas.openxmlformats.org/officeDocument/2006/relationships" xmlns:m="http://schemas.openxmlformats.org/officeDocument/2006/math" xmlns:v="urn:schemas-microsoft-com:vml" xmlns:wp14="http://schemas.microsoft.com/office/word/2010/wordprocessingDrawing" xmlns:wp="http://schemas.openxmlformats.org/drawingml/2006/wordprocessingDrawing" xmlns:w10="urn:schemas-microsoft-com:office:word" xmlns:w="http://schemas.openxmlformats.org/wordprocessingml/2006/main" xmlns:w14="http://schemas.microsoft.com/office/word/2010/wordml" xmlns:w15="http://schemas.microsoft.com/office/word/2012/wordml" xmlns:w16cex="http://schemas.microsoft.com/office/word/2018/wordml/cex" xmlns:w16cid="http://schemas.microsoft.com/office/word/2016/wordml/cid" xmlns:w16="http://schemas.microsoft.com/office/word/2018/wordml" xmlns:w16du="http://schemas.microsoft.com/office/word/2023/wordml/word16du" xmlns:w16sdtdh="http://schemas.microsoft.com/office/word/2020/wordml/sdtdatahash" xmlns:w16se="http://schemas.microsoft.com/office/word/2015/wordml/symex" xmlns:wpg="http://schemas.microsoft.com/office/word/2010/wordprocessingGroup" xmlns:wpi="http://schemas.microsoft.com/office/word/2010/wordprocessingInk" xmlns:wne="http://schemas.microsoft.com/office/word/2006/wordml" xmlns:wps="http://schemas.microsoft.com/office/word/2010/wordprocessingShape" mc:Ignorable="w14 w15 w16se w16cid w16 w16cex w16sdtdh w16du wp14">
   <w:endnote w:type="separator" w:id="-1">
     <w:p>
       <w:pPr>
@@ -2200,7 +2248,7 @@
 </file>
 
 <file path=word/footer1.xml><?xml version="1.0" encoding="utf-8"?>
-<w:ftr xmlns:wpc="http://schemas.microsoft.com/office/word/2010/wordprocessingCanvas" xmlns:cx="http://schemas.microsoft.com/office/drawing/2014/chartex" xmlns:cx1="http://schemas.microsoft.com/office/drawing/2015/9/8/chartex" xmlns:cx2="http://schemas.microsoft.com/office/drawing/2015/10/21/chartex" xmlns:cx3="http://schemas.microsoft.com/office/drawing/2016/5/9/chartex" xmlns:cx4="http://schemas.microsoft.com/office/drawing/2016/5/10/chartex" xmlns:cx5="http://schemas.microsoft.com/office/drawing/2016/5/11/chartex" xmlns:cx6="http://schemas.microsoft.com/office/drawing/2016/5/12/chartex" xmlns:cx7="http://schemas.microsoft.com/office/drawing/2016/5/13/chartex" xmlns:cx8="http://schemas.microsoft.com/office/drawing/2016/5/14/chartex" xmlns:mc="http://schemas.openxmlformats.org/markup-compatibility/2006" xmlns:aink="http://schemas.microsoft.com/office/drawing/2016/ink" xmlns:am3d="http://schemas.microsoft.com/office/drawing/2017/model3d" xmlns:o="urn:schemas-microsoft-com:office:office" xmlns:oel="http://schemas.microsoft.com/office/2019/extlst" xmlns:r="http://schemas.openxmlformats.org/officeDocument/2006/relationships" xmlns:m="http://schemas.openxmlformats.org/officeDocument/2006/math" xmlns:v="urn:schemas-microsoft-com:vml" xmlns:wp14="http://schemas.microsoft.com/office/word/2010/wordprocessingDrawing" xmlns:wp="http://schemas.openxmlformats.org/drawingml/2006/wordprocessingDrawing" xmlns:w10="urn:schemas-microsoft-com:office:word" xmlns:w="http://schemas.openxmlformats.org/wordprocessingml/2006/main" xmlns:w14="http://schemas.microsoft.com/office/word/2010/wordml" xmlns:w15="http://schemas.microsoft.com/office/word/2012/wordml" xmlns:w16cex="http://schemas.microsoft.com/office/word/2018/wordml/cex" xmlns:w16cid="http://schemas.microsoft.com/office/word/2016/wordml/cid" xmlns:w16="http://schemas.microsoft.com/office/word/2018/wordml" xmlns:w16sdtdh="http://schemas.microsoft.com/office/word/2020/wordml/sdtdatahash" xmlns:w16se="http://schemas.microsoft.com/office/word/2015/wordml/symex" xmlns:wpg="http://schemas.microsoft.com/office/word/2010/wordprocessingGroup" xmlns:wpi="http://schemas.microsoft.com/office/word/2010/wordprocessingInk" xmlns:wne="http://schemas.microsoft.com/office/word/2006/wordml" xmlns:wps="http://schemas.microsoft.com/office/word/2010/wordprocessingShape" mc:Ignorable="w14 w15 w16se w16cid w16 w16cex w16sdtdh wp14">
+<w:ftr xmlns:wpc="http://schemas.microsoft.com/office/word/2010/wordprocessingCanvas" xmlns:cx="http://schemas.microsoft.com/office/drawing/2014/chartex" xmlns:cx1="http://schemas.microsoft.com/office/drawing/2015/9/8/chartex" xmlns:cx2="http://schemas.microsoft.com/office/drawing/2015/10/21/chartex" xmlns:cx3="http://schemas.microsoft.com/office/drawing/2016/5/9/chartex" xmlns:cx4="http://schemas.microsoft.com/office/drawing/2016/5/10/chartex" xmlns:cx5="http://schemas.microsoft.com/office/drawing/2016/5/11/chartex" xmlns:cx6="http://schemas.microsoft.com/office/drawing/2016/5/12/chartex" xmlns:cx7="http://schemas.microsoft.com/office/drawing/2016/5/13/chartex" xmlns:cx8="http://schemas.microsoft.com/office/drawing/2016/5/14/chartex" xmlns:mc="http://schemas.openxmlformats.org/markup-compatibility/2006" xmlns:aink="http://schemas.microsoft.com/office/drawing/2016/ink" xmlns:am3d="http://schemas.microsoft.com/office/drawing/2017/model3d" xmlns:o="urn:schemas-microsoft-com:office:office" xmlns:oel="http://schemas.microsoft.com/office/2019/extlst" xmlns:r="http://schemas.openxmlformats.org/officeDocument/2006/relationships" xmlns:m="http://schemas.openxmlformats.org/officeDocument/2006/math" xmlns:v="urn:schemas-microsoft-com:vml" xmlns:wp14="http://schemas.microsoft.com/office/word/2010/wordprocessingDrawing" xmlns:wp="http://schemas.openxmlformats.org/drawingml/2006/wordprocessingDrawing" xmlns:w10="urn:schemas-microsoft-com:office:word" xmlns:w="http://schemas.openxmlformats.org/wordprocessingml/2006/main" xmlns:w14="http://schemas.microsoft.com/office/word/2010/wordml" xmlns:w15="http://schemas.microsoft.com/office/word/2012/wordml" xmlns:w16cex="http://schemas.microsoft.com/office/word/2018/wordml/cex" xmlns:w16cid="http://schemas.microsoft.com/office/word/2016/wordml/cid" xmlns:w16="http://schemas.microsoft.com/office/word/2018/wordml" xmlns:w16du="http://schemas.microsoft.com/office/word/2023/wordml/word16du" xmlns:w16sdtdh="http://schemas.microsoft.com/office/word/2020/wordml/sdtdatahash" xmlns:w16se="http://schemas.microsoft.com/office/word/2015/wordml/symex" xmlns:wpg="http://schemas.microsoft.com/office/word/2010/wordprocessingGroup" xmlns:wpi="http://schemas.microsoft.com/office/word/2010/wordprocessingInk" xmlns:wne="http://schemas.microsoft.com/office/word/2006/wordml" xmlns:wps="http://schemas.microsoft.com/office/word/2010/wordprocessingShape" mc:Ignorable="w14 w15 w16se w16cid w16 w16cex w16sdtdh w16du wp14">
   <w:p>
     <w:pPr>
       <w:pStyle w:val="Footer"/>
@@ -3360,7 +3408,7 @@
 </file>
 
 <file path=word/footnotes.xml><?xml version="1.0" encoding="utf-8"?>
-<w:footnotes xmlns:wpc="http://schemas.microsoft.com/office/word/2010/wordprocessingCanvas" xmlns:cx="http://schemas.microsoft.com/office/drawing/2014/chartex" xmlns:cx1="http://schemas.microsoft.com/office/drawing/2015/9/8/chartex" xmlns:cx2="http://schemas.microsoft.com/office/drawing/2015/10/21/chartex" xmlns:cx3="http://schemas.microsoft.com/office/drawing/2016/5/9/chartex" xmlns:cx4="http://schemas.microsoft.com/office/drawing/2016/5/10/chartex" xmlns:cx5="http://schemas.microsoft.com/office/drawing/2016/5/11/chartex" xmlns:cx6="http://schemas.microsoft.com/office/drawing/2016/5/12/chartex" xmlns:cx7="http://schemas.microsoft.com/office/drawing/2016/5/13/chartex" xmlns:cx8="http://schemas.microsoft.com/office/drawing/2016/5/14/chartex" xmlns:mc="http://schemas.openxmlformats.org/markup-compatibility/2006" xmlns:aink="http://schemas.microsoft.com/office/drawing/2016/ink" xmlns:am3d="http://schemas.microsoft.com/office/drawing/2017/model3d" xmlns:o="urn:schemas-microsoft-com:office:office" xmlns:oel="http://schemas.microsoft.com/office/2019/extlst" xmlns:r="http://schemas.openxmlformats.org/officeDocument/2006/relationships" xmlns:m="http://schemas.openxmlformats.org/officeDocument/2006/math" xmlns:v="urn:schemas-microsoft-com:vml" xmlns:wp14="http://schemas.microsoft.com/office/word/2010/wordprocessingDrawing" xmlns:wp="http://schemas.openxmlformats.org/drawingml/2006/wordprocessingDrawing" xmlns:w10="urn:schemas-microsoft-com:office:word" xmlns:w="http://schemas.openxmlformats.org/wordprocessingml/2006/main" xmlns:w14="http://schemas.microsoft.com/office/word/2010/wordml" xmlns:w15="http://schemas.microsoft.com/office/word/2012/wordml" xmlns:w16cex="http://schemas.microsoft.com/office/word/2018/wordml/cex" xmlns:w16cid="http://schemas.microsoft.com/office/word/2016/wordml/cid" xmlns:w16="http://schemas.microsoft.com/office/word/2018/wordml" xmlns:w16sdtdh="http://schemas.microsoft.com/office/word/2020/wordml/sdtdatahash" xmlns:w16se="http://schemas.microsoft.com/office/word/2015/wordml/symex" xmlns:wpg="http://schemas.microsoft.com/office/word/2010/wordprocessingGroup" xmlns:wpi="http://schemas.microsoft.com/office/word/2010/wordprocessingInk" xmlns:wne="http://schemas.microsoft.com/office/word/2006/wordml" xmlns:wps="http://schemas.microsoft.com/office/word/2010/wordprocessingShape" mc:Ignorable="w14 w15 w16se w16cid w16 w16cex w16sdtdh wp14">
+<w:footnotes xmlns:wpc="http://schemas.microsoft.com/office/word/2010/wordprocessingCanvas" xmlns:cx="http://schemas.microsoft.com/office/drawing/2014/chartex" xmlns:cx1="http://schemas.microsoft.com/office/drawing/2015/9/8/chartex" xmlns:cx2="http://schemas.microsoft.com/office/drawing/2015/10/21/chartex" xmlns:cx3="http://schemas.microsoft.com/office/drawing/2016/5/9/chartex" xmlns:cx4="http://schemas.microsoft.com/office/drawing/2016/5/10/chartex" xmlns:cx5="http://schemas.microsoft.com/office/drawing/2016/5/11/chartex" xmlns:cx6="http://schemas.microsoft.com/office/drawing/2016/5/12/chartex" xmlns:cx7="http://schemas.microsoft.com/office/drawing/2016/5/13/chartex" xmlns:cx8="http://schemas.microsoft.com/office/drawing/2016/5/14/chartex" xmlns:mc="http://schemas.openxmlformats.org/markup-compatibility/2006" xmlns:aink="http://schemas.microsoft.com/office/drawing/2016/ink" xmlns:am3d="http://schemas.microsoft.com/office/drawing/2017/model3d" xmlns:o="urn:schemas-microsoft-com:office:office" xmlns:oel="http://schemas.microsoft.com/office/2019/extlst" xmlns:r="http://schemas.openxmlformats.org/officeDocument/2006/relationships" xmlns:m="http://schemas.openxmlformats.org/officeDocument/2006/math" xmlns:v="urn:schemas-microsoft-com:vml" xmlns:wp14="http://schemas.microsoft.com/office/word/2010/wordprocessingDrawing" xmlns:wp="http://schemas.openxmlformats.org/drawingml/2006/wordprocessingDrawing" xmlns:w10="urn:schemas-microsoft-com:office:word" xmlns:w="http://schemas.openxmlformats.org/wordprocessingml/2006/main" xmlns:w14="http://schemas.microsoft.com/office/word/2010/wordml" xmlns:w15="http://schemas.microsoft.com/office/word/2012/wordml" xmlns:w16cex="http://schemas.microsoft.com/office/word/2018/wordml/cex" xmlns:w16cid="http://schemas.microsoft.com/office/word/2016/wordml/cid" xmlns:w16="http://schemas.microsoft.com/office/word/2018/wordml" xmlns:w16du="http://schemas.microsoft.com/office/word/2023/wordml/word16du" xmlns:w16sdtdh="http://schemas.microsoft.com/office/word/2020/wordml/sdtdatahash" xmlns:w16se="http://schemas.microsoft.com/office/word/2015/wordml/symex" xmlns:wpg="http://schemas.microsoft.com/office/word/2010/wordprocessingGroup" xmlns:wpi="http://schemas.microsoft.com/office/word/2010/wordprocessingInk" xmlns:wne="http://schemas.microsoft.com/office/word/2006/wordml" xmlns:wps="http://schemas.microsoft.com/office/word/2010/wordprocessingShape" mc:Ignorable="w14 w15 w16se w16cid w16 w16cex w16sdtdh w16du wp14">
   <w:footnote w:type="separator" w:id="-1">
     <w:p>
       <w:pPr>
@@ -3385,7 +3433,7 @@
 </file>
 
 <file path=word/header1.xml><?xml version="1.0" encoding="utf-8"?>
-<w:hdr xmlns:wpc="http://schemas.microsoft.com/office/word/2010/wordprocessingCanvas" xmlns:cx="http://schemas.microsoft.com/office/drawing/2014/chartex" xmlns:cx1="http://schemas.microsoft.com/office/drawing/2015/9/8/chartex" xmlns:cx2="http://schemas.microsoft.com/office/drawing/2015/10/21/chartex" xmlns:cx3="http://schemas.microsoft.com/office/drawing/2016/5/9/chartex" xmlns:cx4="http://schemas.microsoft.com/office/drawing/2016/5/10/chartex" xmlns:cx5="http://schemas.microsoft.com/office/drawing/2016/5/11/chartex" xmlns:cx6="http://schemas.microsoft.com/office/drawing/2016/5/12/chartex" xmlns:cx7="http://schemas.microsoft.com/office/drawing/2016/5/13/chartex" xmlns:cx8="http://schemas.microsoft.com/office/drawing/2016/5/14/chartex" xmlns:mc="http://schemas.openxmlformats.org/markup-compatibility/2006" xmlns:aink="http://schemas.microsoft.com/office/drawing/2016/ink" xmlns:am3d="http://schemas.microsoft.com/office/drawing/2017/model3d" xmlns:o="urn:schemas-microsoft-com:office:office" xmlns:oel="http://schemas.microsoft.com/office/2019/extlst" xmlns:r="http://schemas.openxmlformats.org/officeDocument/2006/relationships" xmlns:m="http://schemas.openxmlformats.org/officeDocument/2006/math" xmlns:v="urn:schemas-microsoft-com:vml" xmlns:wp14="http://schemas.microsoft.com/office/word/2010/wordprocessingDrawing" xmlns:wp="http://schemas.openxmlformats.org/drawingml/2006/wordprocessingDrawing" xmlns:w10="urn:schemas-microsoft-com:office:word" xmlns:w="http://schemas.openxmlformats.org/wordprocessingml/2006/main" xmlns:w14="http://schemas.microsoft.com/office/word/2010/wordml" xmlns:w15="http://schemas.microsoft.com/office/word/2012/wordml" xmlns:w16cex="http://schemas.microsoft.com/office/word/2018/wordml/cex" xmlns:w16cid="http://schemas.microsoft.com/office/word/2016/wordml/cid" xmlns:w16="http://schemas.microsoft.com/office/word/2018/wordml" xmlns:w16sdtdh="http://schemas.microsoft.com/office/word/2020/wordml/sdtdatahash" xmlns:w16se="http://schemas.microsoft.com/office/word/2015/wordml/symex" xmlns:wpg="http://schemas.microsoft.com/office/word/2010/wordprocessingGroup" xmlns:wpi="http://schemas.microsoft.com/office/word/2010/wordprocessingInk" xmlns:wne="http://schemas.microsoft.com/office/word/2006/wordml" xmlns:wps="http://schemas.microsoft.com/office/word/2010/wordprocessingShape" mc:Ignorable="w14 w15 w16se w16cid w16 w16cex w16sdtdh wp14">
+<w:hdr xmlns:wpc="http://schemas.microsoft.com/office/word/2010/wordprocessingCanvas" xmlns:cx="http://schemas.microsoft.com/office/drawing/2014/chartex" xmlns:cx1="http://schemas.microsoft.com/office/drawing/2015/9/8/chartex" xmlns:cx2="http://schemas.microsoft.com/office/drawing/2015/10/21/chartex" xmlns:cx3="http://schemas.microsoft.com/office/drawing/2016/5/9/chartex" xmlns:cx4="http://schemas.microsoft.com/office/drawing/2016/5/10/chartex" xmlns:cx5="http://schemas.microsoft.com/office/drawing/2016/5/11/chartex" xmlns:cx6="http://schemas.microsoft.com/office/drawing/2016/5/12/chartex" xmlns:cx7="http://schemas.microsoft.com/office/drawing/2016/5/13/chartex" xmlns:cx8="http://schemas.microsoft.com/office/drawing/2016/5/14/chartex" xmlns:mc="http://schemas.openxmlformats.org/markup-compatibility/2006" xmlns:aink="http://schemas.microsoft.com/office/drawing/2016/ink" xmlns:am3d="http://schemas.microsoft.com/office/drawing/2017/model3d" xmlns:o="urn:schemas-microsoft-com:office:office" xmlns:oel="http://schemas.microsoft.com/office/2019/extlst" xmlns:r="http://schemas.openxmlformats.org/officeDocument/2006/relationships" xmlns:m="http://schemas.openxmlformats.org/officeDocument/2006/math" xmlns:v="urn:schemas-microsoft-com:vml" xmlns:wp14="http://schemas.microsoft.com/office/word/2010/wordprocessingDrawing" xmlns:wp="http://schemas.openxmlformats.org/drawingml/2006/wordprocessingDrawing" xmlns:w10="urn:schemas-microsoft-com:office:word" xmlns:w="http://schemas.openxmlformats.org/wordprocessingml/2006/main" xmlns:w14="http://schemas.microsoft.com/office/word/2010/wordml" xmlns:w15="http://schemas.microsoft.com/office/word/2012/wordml" xmlns:w16cex="http://schemas.microsoft.com/office/word/2018/wordml/cex" xmlns:w16cid="http://schemas.microsoft.com/office/word/2016/wordml/cid" xmlns:w16="http://schemas.microsoft.com/office/word/2018/wordml" xmlns:w16du="http://schemas.microsoft.com/office/word/2023/wordml/word16du" xmlns:w16sdtdh="http://schemas.microsoft.com/office/word/2020/wordml/sdtdatahash" xmlns:w16se="http://schemas.microsoft.com/office/word/2015/wordml/symex" xmlns:wpg="http://schemas.microsoft.com/office/word/2010/wordprocessingGroup" xmlns:wpi="http://schemas.microsoft.com/office/word/2010/wordprocessingInk" xmlns:wne="http://schemas.microsoft.com/office/word/2006/wordml" xmlns:wps="http://schemas.microsoft.com/office/word/2010/wordprocessingShape" mc:Ignorable="w14 w15 w16se w16cid w16 w16cex w16sdtdh w16du wp14">
   <w:p>
     <w:pPr>
       <w:pStyle w:val="Header"/>
@@ -3396,7 +3444,7 @@
 </file>
 
 <file path=word/numbering.xml><?xml version="1.0" encoding="utf-8"?>
-<w:numbering xmlns:wpc="http://schemas.microsoft.com/office/word/2010/wordprocessingCanvas" xmlns:cx="http://schemas.microsoft.com/office/drawing/2014/chartex" xmlns:cx1="http://schemas.microsoft.com/office/drawing/2015/9/8/chartex" xmlns:cx2="http://schemas.microsoft.com/office/drawing/2015/10/21/chartex" xmlns:cx3="http://schemas.microsoft.com/office/drawing/2016/5/9/chartex" xmlns:cx4="http://schemas.microsoft.com/office/drawing/2016/5/10/chartex" xmlns:cx5="http://schemas.microsoft.com/office/drawing/2016/5/11/chartex" xmlns:cx6="http://schemas.microsoft.com/office/drawing/2016/5/12/chartex" xmlns:cx7="http://schemas.microsoft.com/office/drawing/2016/5/13/chartex" xmlns:cx8="http://schemas.microsoft.com/office/drawing/2016/5/14/chartex" xmlns:mc="http://schemas.openxmlformats.org/markup-compatibility/2006" xmlns:aink="http://schemas.microsoft.com/office/drawing/2016/ink" xmlns:am3d="http://schemas.microsoft.com/office/drawing/2017/model3d" xmlns:o="urn:schemas-microsoft-com:office:office" xmlns:oel="http://schemas.microsoft.com/office/2019/extlst" xmlns:r="http://schemas.openxmlformats.org/officeDocument/2006/relationships" xmlns:m="http://schemas.openxmlformats.org/officeDocument/2006/math" xmlns:v="urn:schemas-microsoft-com:vml" xmlns:wp14="http://schemas.microsoft.com/office/word/2010/wordprocessingDrawing" xmlns:wp="http://schemas.openxmlformats.org/drawingml/2006/wordprocessingDrawing" xmlns:w10="urn:schemas-microsoft-com:office:word" xmlns:w="http://schemas.openxmlformats.org/wordprocessingml/2006/main" xmlns:w14="http://schemas.microsoft.com/office/word/2010/wordml" xmlns:w15="http://schemas.microsoft.com/office/word/2012/wordml" xmlns:w16cex="http://schemas.microsoft.com/office/word/2018/wordml/cex" xmlns:w16cid="http://schemas.microsoft.com/office/word/2016/wordml/cid" xmlns:w16="http://schemas.microsoft.com/office/word/2018/wordml" xmlns:w16sdtdh="http://schemas.microsoft.com/office/word/2020/wordml/sdtdatahash" xmlns:w16se="http://schemas.microsoft.com/office/word/2015/wordml/symex" xmlns:wpg="http://schemas.microsoft.com/office/word/2010/wordprocessingGroup" xmlns:wpi="http://schemas.microsoft.com/office/word/2010/wordprocessingInk" xmlns:wne="http://schemas.microsoft.com/office/word/2006/wordml" xmlns:wps="http://schemas.microsoft.com/office/word/2010/wordprocessingShape" mc:Ignorable="w14 w15 w16se w16cid w16 w16cex w16sdtdh wp14">
+<w:numbering xmlns:wpc="http://schemas.microsoft.com/office/word/2010/wordprocessingCanvas" xmlns:cx="http://schemas.microsoft.com/office/drawing/2014/chartex" xmlns:cx1="http://schemas.microsoft.com/office/drawing/2015/9/8/chartex" xmlns:cx2="http://schemas.microsoft.com/office/drawing/2015/10/21/chartex" xmlns:cx3="http://schemas.microsoft.com/office/drawing/2016/5/9/chartex" xmlns:cx4="http://schemas.microsoft.com/office/drawing/2016/5/10/chartex" xmlns:cx5="http://schemas.microsoft.com/office/drawing/2016/5/11/chartex" xmlns:cx6="http://schemas.microsoft.com/office/drawing/2016/5/12/chartex" xmlns:cx7="http://schemas.microsoft.com/office/drawing/2016/5/13/chartex" xmlns:cx8="http://schemas.microsoft.com/office/drawing/2016/5/14/chartex" xmlns:mc="http://schemas.openxmlformats.org/markup-compatibility/2006" xmlns:aink="http://schemas.microsoft.com/office/drawing/2016/ink" xmlns:am3d="http://schemas.microsoft.com/office/drawing/2017/model3d" xmlns:o="urn:schemas-microsoft-com:office:office" xmlns:oel="http://schemas.microsoft.com/office/2019/extlst" xmlns:r="http://schemas.openxmlformats.org/officeDocument/2006/relationships" xmlns:m="http://schemas.openxmlformats.org/officeDocument/2006/math" xmlns:v="urn:schemas-microsoft-com:vml" xmlns:wp14="http://schemas.microsoft.com/office/word/2010/wordprocessingDrawing" xmlns:wp="http://schemas.openxmlformats.org/drawingml/2006/wordprocessingDrawing" xmlns:w10="urn:schemas-microsoft-com:office:word" xmlns:w="http://schemas.openxmlformats.org/wordprocessingml/2006/main" xmlns:w14="http://schemas.microsoft.com/office/word/2010/wordml" xmlns:w15="http://schemas.microsoft.com/office/word/2012/wordml" xmlns:w16cex="http://schemas.microsoft.com/office/word/2018/wordml/cex" xmlns:w16cid="http://schemas.microsoft.com/office/word/2016/wordml/cid" xmlns:w16="http://schemas.microsoft.com/office/word/2018/wordml" xmlns:w16du="http://schemas.microsoft.com/office/word/2023/wordml/word16du" xmlns:w16sdtdh="http://schemas.microsoft.com/office/word/2020/wordml/sdtdatahash" xmlns:w16se="http://schemas.microsoft.com/office/word/2015/wordml/symex" xmlns:wpg="http://schemas.microsoft.com/office/word/2010/wordprocessingGroup" xmlns:wpi="http://schemas.microsoft.com/office/word/2010/wordprocessingInk" xmlns:wne="http://schemas.microsoft.com/office/word/2006/wordml" xmlns:wps="http://schemas.microsoft.com/office/word/2010/wordprocessingShape" mc:Ignorable="w14 w15 w16se w16cid w16 w16cex w16sdtdh w16du wp14">
   <w:abstractNum w:abstractNumId="0" w15:restartNumberingAfterBreak="0">
     <w:nsid w:val="13A00DEC"/>
     <w:multiLevelType w:val="multilevel"/>
@@ -3640,7 +3688,7 @@
 </file>
 
 <file path=word/styles.xml><?xml version="1.0" encoding="utf-8"?>
-<w:styles xmlns:mc="http://schemas.openxmlformats.org/markup-compatibility/2006" xmlns:r="http://schemas.openxmlformats.org/officeDocument/2006/relationships" xmlns:w="http://schemas.openxmlformats.org/wordprocessingml/2006/main" xmlns:w14="http://schemas.microsoft.com/office/word/2010/wordml" xmlns:w15="http://schemas.microsoft.com/office/word/2012/wordml" xmlns:w16cex="http://schemas.microsoft.com/office/word/2018/wordml/cex" xmlns:w16cid="http://schemas.microsoft.com/office/word/2016/wordml/cid" xmlns:w16="http://schemas.microsoft.com/office/word/2018/wordml" xmlns:w16sdtdh="http://schemas.microsoft.com/office/word/2020/wordml/sdtdatahash" xmlns:w16se="http://schemas.microsoft.com/office/word/2015/wordml/symex" mc:Ignorable="w14 w15 w16se w16cid w16 w16cex w16sdtdh">
+<w:styles xmlns:mc="http://schemas.openxmlformats.org/markup-compatibility/2006" xmlns:r="http://schemas.openxmlformats.org/officeDocument/2006/relationships" xmlns:w="http://schemas.openxmlformats.org/wordprocessingml/2006/main" xmlns:w14="http://schemas.microsoft.com/office/word/2010/wordml" xmlns:w15="http://schemas.microsoft.com/office/word/2012/wordml" xmlns:w16cex="http://schemas.microsoft.com/office/word/2018/wordml/cex" xmlns:w16cid="http://schemas.microsoft.com/office/word/2016/wordml/cid" xmlns:w16="http://schemas.microsoft.com/office/word/2018/wordml" xmlns:w16du="http://schemas.microsoft.com/office/word/2023/wordml/word16du" xmlns:w16sdtdh="http://schemas.microsoft.com/office/word/2020/wordml/sdtdatahash" xmlns:w16se="http://schemas.microsoft.com/office/word/2015/wordml/symex" mc:Ignorable="w14 w15 w16se w16cid w16 w16cex w16sdtdh w16du">
   <w:docDefaults>
     <w:rPrDefault>
       <w:rPr>

</xml_diff>

<commit_message>
Updates on Modeling Databases
</commit_message>
<xml_diff>
--- a/Courses/Software-Sciences/Module-3-Databases-New/07-Modeling-Databases/07-Modeling-Databases-More-Exercises.docx
+++ b/Courses/Software-Sciences/Module-3-Databases-New/07-Modeling-Databases/07-Modeling-Databases-More-Exercises.docx
@@ -927,10 +927,19 @@
       </w:pPr>
       <w:r>
         <w:rPr>
-          <w:noProof/>
-          <w:lang w:val="bg-BG"/>
-        </w:rPr>
-        <w:t xml:space="preserve">Забележка: за тази задача може да си помогнете с </w:t>
+          <w:b/>
+          <w:bCs/>
+          <w:noProof/>
+          <w:lang w:val="bg-BG"/>
+        </w:rPr>
+        <w:t>Забележка</w:t>
+      </w:r>
+      <w:r>
+        <w:rPr>
+          <w:noProof/>
+          <w:lang w:val="bg-BG"/>
+        </w:rPr>
+        <w:t xml:space="preserve">: за тази задача може да си помогнете с </w:t>
       </w:r>
       <w:r>
         <w:rPr>
@@ -1240,6 +1249,158 @@
         </w:rPr>
         <w:t>.</w:t>
       </w:r>
+    </w:p>
+    <w:p>
+      <w:pPr>
+        <w:spacing w:before="0" w:after="200"/>
+        <w:rPr>
+          <w:noProof/>
+          <w:lang w:val="bg-BG"/>
+        </w:rPr>
+      </w:pPr>
+      <w:r>
+        <w:rPr>
+          <w:noProof/>
+          <w:lang w:val="bg-BG"/>
+        </w:rPr>
+        <w:t xml:space="preserve">*За да </w:t>
+      </w:r>
+      <w:r>
+        <w:rPr>
+          <w:b/>
+          <w:bCs/>
+          <w:noProof/>
+          <w:lang w:val="bg-BG"/>
+        </w:rPr>
+        <w:t>изберете</w:t>
+      </w:r>
+      <w:r>
+        <w:rPr>
+          <w:noProof/>
+          <w:lang w:val="bg-BG"/>
+        </w:rPr>
+        <w:t xml:space="preserve"> </w:t>
+      </w:r>
+      <w:r>
+        <w:rPr>
+          <w:b/>
+          <w:bCs/>
+          <w:noProof/>
+          <w:lang w:val="bg-BG"/>
+        </w:rPr>
+        <w:t>бройката</w:t>
+      </w:r>
+      <w:r>
+        <w:rPr>
+          <w:noProof/>
+          <w:lang w:val="bg-BG"/>
+        </w:rPr>
+        <w:t xml:space="preserve"> на </w:t>
+      </w:r>
+      <w:r>
+        <w:rPr>
+          <w:b/>
+          <w:bCs/>
+          <w:noProof/>
+          <w:lang w:val="bg-BG"/>
+        </w:rPr>
+        <w:t>всички</w:t>
+      </w:r>
+      <w:r>
+        <w:rPr>
+          <w:noProof/>
+          <w:lang w:val="bg-BG"/>
+        </w:rPr>
+        <w:t xml:space="preserve"> </w:t>
+      </w:r>
+      <w:r>
+        <w:rPr>
+          <w:b/>
+          <w:bCs/>
+          <w:noProof/>
+          <w:lang w:val="bg-BG"/>
+        </w:rPr>
+        <w:t>записи</w:t>
+      </w:r>
+      <w:r>
+        <w:rPr>
+          <w:noProof/>
+          <w:lang w:val="bg-BG"/>
+        </w:rPr>
+        <w:t xml:space="preserve"> изпълнете следната заявка:</w:t>
+      </w:r>
+    </w:p>
+    <w:tbl>
+      <w:tblPr>
+        <w:tblStyle w:val="TableGrid"/>
+        <w:tblW w:w="0" w:type="auto"/>
+        <w:tblLook w:val="04A0" w:firstRow="1" w:lastRow="0" w:firstColumn="1" w:lastColumn="0" w:noHBand="0" w:noVBand="1"/>
+      </w:tblPr>
+      <w:tblGrid>
+        <w:gridCol w:w="4813"/>
+      </w:tblGrid>
+      <w:tr>
+        <w:tc>
+          <w:tcPr>
+            <w:tcW w:w="4813" w:type="dxa"/>
+          </w:tcPr>
+          <w:p>
+            <w:pPr>
+              <w:spacing w:before="0" w:after="200"/>
+              <w:rPr>
+                <w:rFonts w:ascii="Consolas" w:hAnsi="Consolas"/>
+                <w:noProof/>
+              </w:rPr>
+            </w:pPr>
+            <w:r>
+              <w:rPr>
+                <w:rFonts w:ascii="Consolas" w:hAnsi="Consolas"/>
+                <w:noProof/>
+              </w:rPr>
+              <w:t xml:space="preserve">SELECT </w:t>
+            </w:r>
+            <w:r>
+              <w:rPr>
+                <w:rFonts w:ascii="Consolas" w:hAnsi="Consolas"/>
+                <w:b/>
+                <w:bCs/>
+                <w:noProof/>
+              </w:rPr>
+              <w:t>COUNT</w:t>
+            </w:r>
+            <w:r>
+              <w:rPr>
+                <w:rFonts w:ascii="Consolas" w:hAnsi="Consolas"/>
+                <w:noProof/>
+              </w:rPr>
+              <w:t>(*) FROM [</w:t>
+            </w:r>
+            <w:r>
+              <w:rPr>
+                <w:rFonts w:ascii="Consolas" w:hAnsi="Consolas"/>
+                <w:noProof/>
+                <w:lang w:val="bg-BG"/>
+              </w:rPr>
+              <w:t>Име на Таблица</w:t>
+            </w:r>
+            <w:r>
+              <w:rPr>
+                <w:rFonts w:ascii="Consolas" w:hAnsi="Consolas"/>
+                <w:noProof/>
+              </w:rPr>
+              <w:t>]</w:t>
+            </w:r>
+          </w:p>
+        </w:tc>
+      </w:tr>
+    </w:tbl>
+    <w:p>
+      <w:pPr>
+        <w:spacing w:before="0" w:after="200"/>
+        <w:rPr>
+          <w:noProof/>
+        </w:rPr>
+      </w:pPr>
     </w:p>
     <w:p>
       <w:pPr>
@@ -1363,7 +1524,6 @@
           <w:b/>
           <w:noProof/>
         </w:rPr>
-        <w:lastRenderedPageBreak/>
         <w:t>Books</w:t>
       </w:r>
       <w:r>

</xml_diff>